<commit_message>
docs: update the introduction document
</commit_message>
<xml_diff>
--- a/docs/Introduction.docx
+++ b/docs/Introduction.docx
@@ -1073,7 +1073,8 @@
           <w:numId w:val="4"/>
         </w:numPr>
         <w:rPr>
-          <w:rFonts w:hint="eastAsia"/>
+          <w:b/>
+          <w:bCs/>
           <w:sz w:val="22"/>
           <w:szCs w:val="24"/>
         </w:rPr>
@@ -1085,6 +1086,24 @@
           <w:szCs w:val="24"/>
         </w:rPr>
         <w:t>此为额外文档介绍，且包含思维导图</w:t>
+      </w:r>
+      <w:r>
+        <w:rPr>
+          <w:rFonts w:hint="eastAsia"/>
+          <w:sz w:val="22"/>
+          <w:szCs w:val="24"/>
+        </w:rPr>
+        <w:t>，</w:t>
+      </w:r>
+      <w:r>
+        <w:rPr>
+          <w:rFonts w:hint="eastAsia"/>
+          <w:b/>
+          <w:bCs/>
+          <w:sz w:val="22"/>
+          <w:szCs w:val="24"/>
+        </w:rPr>
+        <w:t>符合加分项要求</w:t>
       </w:r>
     </w:p>
     <w:p>
@@ -1100,25 +1119,42 @@
           <w:szCs w:val="24"/>
         </w:rPr>
       </w:pPr>
-      <w:r>
-        <w:rPr>
-          <w:rFonts w:hint="eastAsia"/>
-          <w:sz w:val="22"/>
-          <w:szCs w:val="24"/>
-        </w:rPr>
-        <w:t>仓库目录清晰，如下：</w:t>
-      </w:r>
-    </w:p>
-    <w:p>
-      <w:pPr>
-        <w:ind w:leftChars="200" w:left="420"/>
-        <w:rPr>
-          <w:rFonts w:hint="eastAsia"/>
-          <w:sz w:val="22"/>
-          <w:szCs w:val="24"/>
-        </w:rPr>
-      </w:pPr>
       <w:proofErr w:type="spellStart"/>
+      <w:r>
+        <w:rPr>
+          <w:rFonts w:hint="eastAsia"/>
+          <w:sz w:val="22"/>
+          <w:szCs w:val="24"/>
+        </w:rPr>
+        <w:t>Github</w:t>
+      </w:r>
+      <w:proofErr w:type="spellEnd"/>
+      <w:r>
+        <w:rPr>
+          <w:rFonts w:hint="eastAsia"/>
+          <w:sz w:val="22"/>
+          <w:szCs w:val="24"/>
+        </w:rPr>
+        <w:t>仓库提供</w:t>
+      </w:r>
+      <w:proofErr w:type="spellStart"/>
+      <w:r>
+        <w:rPr>
+          <w:rFonts w:hint="eastAsia"/>
+          <w:sz w:val="22"/>
+          <w:szCs w:val="24"/>
+        </w:rPr>
+        <w:t>testdata</w:t>
+      </w:r>
+      <w:proofErr w:type="spellEnd"/>
+      <w:r>
+        <w:rPr>
+          <w:rFonts w:hint="eastAsia"/>
+          <w:sz w:val="22"/>
+          <w:szCs w:val="24"/>
+        </w:rPr>
+        <w:t>，</w:t>
+      </w:r>
       <w:r>
         <w:rPr>
           <w:rFonts w:hint="eastAsia"/>
@@ -1127,16 +1163,29 @@
           <w:sz w:val="22"/>
           <w:szCs w:val="24"/>
         </w:rPr>
-        <w:t>RM_mid</w:t>
-      </w:r>
-      <w:proofErr w:type="spellEnd"/>
-      <w:r>
-        <w:rPr>
-          <w:rFonts w:hint="eastAsia"/>
-          <w:sz w:val="22"/>
-          <w:szCs w:val="24"/>
-        </w:rPr>
-        <w:t>/</w:t>
+        <w:t>符合加分项要求</w:t>
+      </w:r>
+    </w:p>
+    <w:p>
+      <w:pPr>
+        <w:pStyle w:val="a9"/>
+        <w:numPr>
+          <w:ilvl w:val="0"/>
+          <w:numId w:val="4"/>
+        </w:numPr>
+        <w:rPr>
+          <w:rFonts w:hint="eastAsia"/>
+          <w:sz w:val="22"/>
+          <w:szCs w:val="24"/>
+        </w:rPr>
+      </w:pPr>
+      <w:r>
+        <w:rPr>
+          <w:rFonts w:hint="eastAsia"/>
+          <w:sz w:val="22"/>
+          <w:szCs w:val="24"/>
+        </w:rPr>
+        <w:t>仓库目录清晰，如下：</w:t>
       </w:r>
     </w:p>
     <w:p>
@@ -1148,693 +1197,715 @@
           <w:szCs w:val="24"/>
         </w:rPr>
       </w:pPr>
-      <w:r>
-        <w:rPr>
-          <w:rFonts w:hint="eastAsia"/>
-          <w:sz w:val="22"/>
-          <w:szCs w:val="24"/>
-        </w:rPr>
-        <w:t>|— CMakelists.txt</w:t>
-      </w:r>
-    </w:p>
-    <w:p>
-      <w:pPr>
-        <w:ind w:leftChars="200" w:left="420"/>
-        <w:rPr>
-          <w:rFonts w:hint="eastAsia"/>
-          <w:sz w:val="22"/>
-          <w:szCs w:val="24"/>
-        </w:rPr>
-      </w:pPr>
-      <w:r>
-        <w:rPr>
-          <w:rFonts w:hint="eastAsia"/>
-          <w:sz w:val="22"/>
-          <w:szCs w:val="24"/>
-        </w:rPr>
-        <w:t>|— README.md</w:t>
-      </w:r>
-    </w:p>
-    <w:p>
-      <w:pPr>
-        <w:ind w:leftChars="200" w:left="420"/>
-        <w:rPr>
-          <w:rFonts w:hint="eastAsia"/>
-          <w:sz w:val="22"/>
-          <w:szCs w:val="24"/>
-        </w:rPr>
-      </w:pPr>
-      <w:r>
-        <w:rPr>
-          <w:rFonts w:hint="eastAsia"/>
-          <w:sz w:val="22"/>
-          <w:szCs w:val="24"/>
-        </w:rPr>
-        <w:t>|— include/</w:t>
-      </w:r>
-    </w:p>
-    <w:p>
-      <w:pPr>
-        <w:ind w:leftChars="200" w:left="420"/>
-        <w:rPr>
-          <w:rFonts w:hint="eastAsia"/>
-          <w:sz w:val="22"/>
-          <w:szCs w:val="24"/>
-        </w:rPr>
-      </w:pPr>
-      <w:r>
-        <w:rPr>
-          <w:sz w:val="22"/>
-          <w:szCs w:val="24"/>
-        </w:rPr>
-        <w:tab/>
-      </w:r>
-      <w:r>
-        <w:rPr>
-          <w:rFonts w:hint="eastAsia"/>
-          <w:sz w:val="22"/>
-          <w:szCs w:val="24"/>
-        </w:rPr>
-        <w:t>|__</w:t>
-      </w:r>
       <w:proofErr w:type="spellStart"/>
       <w:r>
         <w:rPr>
           <w:rFonts w:hint="eastAsia"/>
-          <w:sz w:val="22"/>
-          <w:szCs w:val="24"/>
-        </w:rPr>
-        <w:t>DataTable.h</w:t>
-      </w:r>
-      <w:proofErr w:type="spellEnd"/>
-    </w:p>
-    <w:p>
-      <w:pPr>
-        <w:ind w:leftChars="200" w:left="420"/>
-        <w:rPr>
-          <w:rFonts w:hint="eastAsia"/>
-          <w:sz w:val="22"/>
-          <w:szCs w:val="24"/>
-        </w:rPr>
-      </w:pPr>
-      <w:r>
-        <w:rPr>
-          <w:sz w:val="22"/>
-          <w:szCs w:val="24"/>
-        </w:rPr>
-        <w:tab/>
-      </w:r>
-      <w:r>
-        <w:rPr>
-          <w:rFonts w:hint="eastAsia"/>
-          <w:sz w:val="22"/>
-          <w:szCs w:val="24"/>
-        </w:rPr>
-        <w:t>|__</w:t>
-      </w:r>
-      <w:proofErr w:type="spellStart"/>
-      <w:r>
-        <w:rPr>
-          <w:rFonts w:hint="eastAsia"/>
-          <w:sz w:val="22"/>
-          <w:szCs w:val="24"/>
-        </w:rPr>
-        <w:t>Lexicon.h</w:t>
-      </w:r>
-      <w:proofErr w:type="spellEnd"/>
-    </w:p>
-    <w:p>
-      <w:pPr>
-        <w:ind w:leftChars="200" w:left="420"/>
-        <w:rPr>
-          <w:rFonts w:hint="eastAsia"/>
-          <w:sz w:val="22"/>
-          <w:szCs w:val="24"/>
-        </w:rPr>
-      </w:pPr>
-      <w:r>
-        <w:rPr>
-          <w:sz w:val="22"/>
-          <w:szCs w:val="24"/>
-        </w:rPr>
-        <w:tab/>
-      </w:r>
-      <w:r>
-        <w:rPr>
-          <w:rFonts w:hint="eastAsia"/>
-          <w:sz w:val="22"/>
-          <w:szCs w:val="24"/>
-        </w:rPr>
-        <w:t>|__</w:t>
-      </w:r>
-      <w:proofErr w:type="spellStart"/>
-      <w:r>
-        <w:rPr>
-          <w:rFonts w:hint="eastAsia"/>
-          <w:sz w:val="22"/>
-          <w:szCs w:val="24"/>
-        </w:rPr>
-        <w:t>Negword.h</w:t>
-      </w:r>
-      <w:proofErr w:type="spellEnd"/>
-    </w:p>
-    <w:p>
-      <w:pPr>
-        <w:ind w:leftChars="200" w:left="420"/>
-        <w:rPr>
-          <w:rFonts w:hint="eastAsia"/>
-          <w:sz w:val="22"/>
-          <w:szCs w:val="24"/>
-        </w:rPr>
-      </w:pPr>
-      <w:r>
-        <w:rPr>
-          <w:sz w:val="22"/>
-          <w:szCs w:val="24"/>
-        </w:rPr>
-        <w:tab/>
-      </w:r>
-      <w:r>
-        <w:rPr>
-          <w:rFonts w:hint="eastAsia"/>
-          <w:sz w:val="22"/>
-          <w:szCs w:val="24"/>
-        </w:rPr>
-        <w:t>|__</w:t>
-      </w:r>
-      <w:proofErr w:type="spellStart"/>
-      <w:r>
-        <w:rPr>
-          <w:rFonts w:hint="eastAsia"/>
-          <w:sz w:val="22"/>
-          <w:szCs w:val="24"/>
-        </w:rPr>
-        <w:t>Preprocess.h</w:t>
-      </w:r>
-      <w:proofErr w:type="spellEnd"/>
-    </w:p>
-    <w:p>
-      <w:pPr>
-        <w:ind w:leftChars="200" w:left="420"/>
-        <w:rPr>
-          <w:rFonts w:hint="eastAsia"/>
-          <w:sz w:val="22"/>
-          <w:szCs w:val="24"/>
-        </w:rPr>
-      </w:pPr>
-      <w:r>
-        <w:rPr>
-          <w:sz w:val="22"/>
-          <w:szCs w:val="24"/>
-        </w:rPr>
-        <w:tab/>
-      </w:r>
-      <w:r>
-        <w:rPr>
-          <w:rFonts w:hint="eastAsia"/>
-          <w:sz w:val="22"/>
-          <w:szCs w:val="24"/>
-        </w:rPr>
-        <w:t>|__</w:t>
-      </w:r>
-      <w:proofErr w:type="spellStart"/>
-      <w:r>
-        <w:rPr>
-          <w:rFonts w:hint="eastAsia"/>
-          <w:sz w:val="22"/>
-          <w:szCs w:val="24"/>
-        </w:rPr>
-        <w:t>StanceDetection.h</w:t>
-      </w:r>
-      <w:proofErr w:type="spellEnd"/>
-    </w:p>
-    <w:p>
-      <w:pPr>
-        <w:ind w:leftChars="200" w:left="420"/>
-        <w:rPr>
-          <w:rFonts w:hint="eastAsia"/>
-          <w:sz w:val="22"/>
-          <w:szCs w:val="24"/>
-        </w:rPr>
-      </w:pPr>
-      <w:r>
-        <w:rPr>
-          <w:sz w:val="22"/>
-          <w:szCs w:val="24"/>
-        </w:rPr>
-        <w:tab/>
-      </w:r>
-      <w:r>
-        <w:rPr>
-          <w:rFonts w:hint="eastAsia"/>
-          <w:sz w:val="22"/>
-          <w:szCs w:val="24"/>
-        </w:rPr>
-        <w:t>|__</w:t>
-      </w:r>
-      <w:proofErr w:type="spellStart"/>
-      <w:r>
-        <w:rPr>
-          <w:rFonts w:hint="eastAsia"/>
-          <w:sz w:val="22"/>
-          <w:szCs w:val="24"/>
-        </w:rPr>
-        <w:t>Tokenizer.h</w:t>
-      </w:r>
-      <w:proofErr w:type="spellEnd"/>
-    </w:p>
-    <w:p>
-      <w:pPr>
-        <w:ind w:leftChars="200" w:left="420"/>
-        <w:rPr>
-          <w:rFonts w:hint="eastAsia"/>
-          <w:sz w:val="22"/>
-          <w:szCs w:val="24"/>
-        </w:rPr>
-      </w:pPr>
-      <w:r>
-        <w:rPr>
-          <w:rFonts w:hint="eastAsia"/>
-          <w:sz w:val="22"/>
-          <w:szCs w:val="24"/>
-        </w:rPr>
-        <w:t xml:space="preserve">|— </w:t>
-      </w:r>
-      <w:proofErr w:type="spellStart"/>
-      <w:r>
-        <w:rPr>
-          <w:rFonts w:hint="eastAsia"/>
-          <w:sz w:val="22"/>
-          <w:szCs w:val="24"/>
-        </w:rPr>
-        <w:t>src</w:t>
-      </w:r>
-      <w:proofErr w:type="spellEnd"/>
-      <w:r>
-        <w:rPr>
-          <w:rFonts w:hint="eastAsia"/>
-          <w:sz w:val="22"/>
-          <w:szCs w:val="24"/>
-        </w:rPr>
-        <w:t>/</w:t>
-      </w:r>
-    </w:p>
-    <w:p>
-      <w:pPr>
-        <w:ind w:leftChars="200" w:left="420"/>
-        <w:rPr>
-          <w:rFonts w:hint="eastAsia"/>
-          <w:sz w:val="22"/>
-          <w:szCs w:val="24"/>
-        </w:rPr>
-      </w:pPr>
-      <w:r>
-        <w:rPr>
-          <w:sz w:val="22"/>
-          <w:szCs w:val="24"/>
-        </w:rPr>
-        <w:tab/>
-      </w:r>
-      <w:r>
-        <w:rPr>
-          <w:rFonts w:hint="eastAsia"/>
-          <w:sz w:val="22"/>
-          <w:szCs w:val="24"/>
-        </w:rPr>
-        <w:t>|__</w:t>
-      </w:r>
-      <w:r>
-        <w:rPr>
-          <w:rFonts w:hint="eastAsia"/>
-          <w:sz w:val="22"/>
-          <w:szCs w:val="24"/>
-        </w:rPr>
-        <w:t>main.cpp</w:t>
-      </w:r>
-    </w:p>
-    <w:p>
-      <w:pPr>
-        <w:ind w:leftChars="200" w:left="420"/>
-        <w:rPr>
-          <w:rFonts w:hint="eastAsia"/>
-          <w:sz w:val="22"/>
-          <w:szCs w:val="24"/>
-        </w:rPr>
-      </w:pPr>
-      <w:r>
-        <w:rPr>
-          <w:sz w:val="22"/>
-          <w:szCs w:val="24"/>
-        </w:rPr>
-        <w:tab/>
-      </w:r>
-      <w:r>
-        <w:rPr>
-          <w:rFonts w:hint="eastAsia"/>
-          <w:sz w:val="22"/>
-          <w:szCs w:val="24"/>
-        </w:rPr>
-        <w:t>|__</w:t>
-      </w:r>
-      <w:r>
-        <w:rPr>
-          <w:rFonts w:hint="eastAsia"/>
-          <w:sz w:val="22"/>
-          <w:szCs w:val="24"/>
-        </w:rPr>
-        <w:t>Lexicon.cpp</w:t>
-      </w:r>
-    </w:p>
-    <w:p>
-      <w:pPr>
-        <w:ind w:leftChars="200" w:left="420"/>
-        <w:rPr>
-          <w:rFonts w:hint="eastAsia"/>
-          <w:sz w:val="22"/>
-          <w:szCs w:val="24"/>
-        </w:rPr>
-      </w:pPr>
-      <w:r>
-        <w:rPr>
-          <w:sz w:val="22"/>
-          <w:szCs w:val="24"/>
-        </w:rPr>
-        <w:tab/>
-      </w:r>
-      <w:r>
-        <w:rPr>
-          <w:rFonts w:hint="eastAsia"/>
-          <w:sz w:val="22"/>
-          <w:szCs w:val="24"/>
-        </w:rPr>
-        <w:t>|__</w:t>
-      </w:r>
-      <w:r>
-        <w:rPr>
-          <w:rFonts w:hint="eastAsia"/>
-          <w:sz w:val="22"/>
-          <w:szCs w:val="24"/>
-        </w:rPr>
-        <w:t>Negword.cpp</w:t>
-      </w:r>
-    </w:p>
-    <w:p>
-      <w:pPr>
-        <w:ind w:leftChars="200" w:left="420"/>
-        <w:rPr>
-          <w:rFonts w:hint="eastAsia"/>
-          <w:sz w:val="22"/>
-          <w:szCs w:val="24"/>
-        </w:rPr>
-      </w:pPr>
-      <w:r>
-        <w:rPr>
-          <w:sz w:val="22"/>
-          <w:szCs w:val="24"/>
-        </w:rPr>
-        <w:tab/>
-      </w:r>
-      <w:r>
-        <w:rPr>
-          <w:rFonts w:hint="eastAsia"/>
-          <w:sz w:val="22"/>
-          <w:szCs w:val="24"/>
-        </w:rPr>
-        <w:t>|__</w:t>
-      </w:r>
-      <w:r>
-        <w:rPr>
-          <w:rFonts w:hint="eastAsia"/>
-          <w:sz w:val="22"/>
-          <w:szCs w:val="24"/>
-        </w:rPr>
-        <w:t>Preprocess.cpp</w:t>
-      </w:r>
-    </w:p>
-    <w:p>
-      <w:pPr>
-        <w:ind w:leftChars="200" w:left="420"/>
-        <w:rPr>
-          <w:rFonts w:hint="eastAsia"/>
-          <w:sz w:val="22"/>
-          <w:szCs w:val="24"/>
-        </w:rPr>
-      </w:pPr>
-      <w:r>
-        <w:rPr>
-          <w:sz w:val="22"/>
-          <w:szCs w:val="24"/>
-        </w:rPr>
-        <w:tab/>
-      </w:r>
-      <w:r>
-        <w:rPr>
-          <w:rFonts w:hint="eastAsia"/>
-          <w:sz w:val="22"/>
-          <w:szCs w:val="24"/>
-        </w:rPr>
-        <w:t>|__</w:t>
-      </w:r>
-      <w:r>
-        <w:rPr>
-          <w:rFonts w:hint="eastAsia"/>
-          <w:sz w:val="22"/>
-          <w:szCs w:val="24"/>
-        </w:rPr>
-        <w:t>StanceDetection.cpp</w:t>
-      </w:r>
-    </w:p>
-    <w:p>
-      <w:pPr>
-        <w:ind w:leftChars="200" w:left="420"/>
-        <w:rPr>
-          <w:rFonts w:hint="eastAsia"/>
-          <w:sz w:val="22"/>
-          <w:szCs w:val="24"/>
-        </w:rPr>
-      </w:pPr>
-      <w:r>
-        <w:rPr>
-          <w:sz w:val="22"/>
-          <w:szCs w:val="24"/>
-        </w:rPr>
-        <w:tab/>
-      </w:r>
-      <w:r>
-        <w:rPr>
-          <w:rFonts w:hint="eastAsia"/>
-          <w:sz w:val="22"/>
-          <w:szCs w:val="24"/>
-        </w:rPr>
-        <w:t>|__</w:t>
-      </w:r>
-      <w:r>
-        <w:rPr>
-          <w:rFonts w:hint="eastAsia"/>
-          <w:sz w:val="22"/>
-          <w:szCs w:val="24"/>
-        </w:rPr>
-        <w:t>Tokenizer.cpp</w:t>
-      </w:r>
-    </w:p>
-    <w:p>
-      <w:pPr>
-        <w:ind w:leftChars="200" w:left="420"/>
-        <w:rPr>
-          <w:rFonts w:hint="eastAsia"/>
-          <w:sz w:val="22"/>
-          <w:szCs w:val="24"/>
-        </w:rPr>
-      </w:pPr>
-      <w:r>
-        <w:rPr>
-          <w:rFonts w:hint="eastAsia"/>
-          <w:sz w:val="22"/>
-          <w:szCs w:val="24"/>
-        </w:rPr>
-        <w:t>|— data/</w:t>
-      </w:r>
-    </w:p>
-    <w:p>
-      <w:pPr>
-        <w:ind w:leftChars="200" w:left="420"/>
-        <w:rPr>
-          <w:rFonts w:hint="eastAsia"/>
-          <w:sz w:val="22"/>
-          <w:szCs w:val="24"/>
-        </w:rPr>
-      </w:pPr>
-      <w:r>
-        <w:rPr>
-          <w:sz w:val="22"/>
-          <w:szCs w:val="24"/>
-        </w:rPr>
-        <w:tab/>
-      </w:r>
-      <w:r>
-        <w:rPr>
-          <w:rFonts w:hint="eastAsia"/>
-          <w:sz w:val="22"/>
-          <w:szCs w:val="24"/>
-        </w:rPr>
-        <w:t>|__</w:t>
-      </w:r>
-      <w:r>
-        <w:rPr>
-          <w:rFonts w:hint="eastAsia"/>
-          <w:sz w:val="22"/>
-          <w:szCs w:val="24"/>
-        </w:rPr>
-        <w:t>AFINN-en-165.txt</w:t>
-      </w:r>
-    </w:p>
-    <w:p>
-      <w:pPr>
-        <w:ind w:leftChars="200" w:left="420"/>
-        <w:rPr>
-          <w:rFonts w:hint="eastAsia"/>
-          <w:sz w:val="22"/>
-          <w:szCs w:val="24"/>
-        </w:rPr>
-      </w:pPr>
-      <w:r>
-        <w:rPr>
-          <w:sz w:val="22"/>
-          <w:szCs w:val="24"/>
-        </w:rPr>
-        <w:tab/>
-      </w:r>
-      <w:r>
-        <w:rPr>
-          <w:rFonts w:hint="eastAsia"/>
-          <w:sz w:val="22"/>
-          <w:szCs w:val="24"/>
-        </w:rPr>
-        <w:t>|__</w:t>
-      </w:r>
-      <w:r>
-        <w:rPr>
-          <w:rFonts w:hint="eastAsia"/>
-          <w:sz w:val="22"/>
-          <w:szCs w:val="24"/>
-        </w:rPr>
-        <w:t>negative_words.txt</w:t>
-      </w:r>
-    </w:p>
-    <w:p>
-      <w:pPr>
-        <w:ind w:leftChars="200" w:left="420"/>
-        <w:rPr>
-          <w:rFonts w:hint="eastAsia"/>
-          <w:sz w:val="22"/>
-          <w:szCs w:val="24"/>
-        </w:rPr>
-      </w:pPr>
-      <w:r>
-        <w:rPr>
-          <w:sz w:val="22"/>
-          <w:szCs w:val="24"/>
-        </w:rPr>
-        <w:tab/>
-      </w:r>
-      <w:r>
-        <w:rPr>
-          <w:rFonts w:hint="eastAsia"/>
-          <w:sz w:val="22"/>
-          <w:szCs w:val="24"/>
-        </w:rPr>
-        <w:t>|__</w:t>
-      </w:r>
-      <w:r>
-        <w:rPr>
-          <w:rFonts w:hint="eastAsia"/>
-          <w:sz w:val="22"/>
-          <w:szCs w:val="24"/>
-        </w:rPr>
-        <w:t>stopword.txt</w:t>
-      </w:r>
-    </w:p>
-    <w:p>
-      <w:pPr>
-        <w:ind w:leftChars="200" w:left="420"/>
-        <w:rPr>
-          <w:rFonts w:hint="eastAsia"/>
-          <w:sz w:val="22"/>
-          <w:szCs w:val="24"/>
-        </w:rPr>
-      </w:pPr>
-      <w:r>
-        <w:rPr>
-          <w:rFonts w:hint="eastAsia"/>
-          <w:sz w:val="22"/>
-          <w:szCs w:val="24"/>
-        </w:rPr>
-        <w:t xml:space="preserve">|— </w:t>
-      </w:r>
-      <w:proofErr w:type="spellStart"/>
-      <w:r>
-        <w:rPr>
-          <w:rFonts w:hint="eastAsia"/>
-          <w:sz w:val="22"/>
-          <w:szCs w:val="24"/>
-        </w:rPr>
-        <w:t>testdata</w:t>
-      </w:r>
-      <w:proofErr w:type="spellEnd"/>
-      <w:r>
-        <w:rPr>
-          <w:rFonts w:hint="eastAsia"/>
-          <w:sz w:val="22"/>
-          <w:szCs w:val="24"/>
-        </w:rPr>
-        <w:t>/</w:t>
-      </w:r>
-    </w:p>
-    <w:p>
-      <w:pPr>
-        <w:ind w:leftChars="200" w:left="420"/>
-        <w:rPr>
-          <w:rFonts w:hint="eastAsia"/>
-          <w:sz w:val="22"/>
-          <w:szCs w:val="24"/>
-        </w:rPr>
-      </w:pPr>
-      <w:r>
-        <w:rPr>
-          <w:sz w:val="22"/>
-          <w:szCs w:val="24"/>
-        </w:rPr>
-        <w:tab/>
-      </w:r>
-      <w:r>
-        <w:rPr>
-          <w:rFonts w:hint="eastAsia"/>
-          <w:sz w:val="22"/>
-          <w:szCs w:val="24"/>
-        </w:rPr>
-        <w:t>|__testn.txt（其中n从1到8）</w:t>
-      </w:r>
-    </w:p>
-    <w:p>
-      <w:pPr>
-        <w:rPr>
-          <w:rFonts w:hint="eastAsia"/>
-          <w:sz w:val="22"/>
-          <w:szCs w:val="24"/>
-        </w:rPr>
-      </w:pPr>
-    </w:p>
-    <w:p>
-      <w:pPr>
-        <w:spacing w:line="600" w:lineRule="auto"/>
-        <w:rPr>
           <w:b/>
           <w:bCs/>
           <w:sz w:val="22"/>
           <w:szCs w:val="24"/>
         </w:rPr>
-      </w:pPr>
-      <w:r>
+        <w:t>RM_mid</w:t>
+      </w:r>
+      <w:proofErr w:type="spellEnd"/>
+      <w:r>
+        <w:rPr>
+          <w:rFonts w:hint="eastAsia"/>
+          <w:sz w:val="22"/>
+          <w:szCs w:val="24"/>
+        </w:rPr>
+        <w:t>/</w:t>
+      </w:r>
+    </w:p>
+    <w:p>
+      <w:pPr>
+        <w:ind w:leftChars="200" w:left="420"/>
+        <w:rPr>
+          <w:rFonts w:hint="eastAsia"/>
+          <w:sz w:val="22"/>
+          <w:szCs w:val="24"/>
+        </w:rPr>
+      </w:pPr>
+      <w:r>
+        <w:rPr>
+          <w:rFonts w:hint="eastAsia"/>
+          <w:sz w:val="22"/>
+          <w:szCs w:val="24"/>
+        </w:rPr>
+        <w:t>|— CMakelists.txt</w:t>
+      </w:r>
+    </w:p>
+    <w:p>
+      <w:pPr>
+        <w:ind w:leftChars="200" w:left="420"/>
+        <w:rPr>
+          <w:rFonts w:hint="eastAsia"/>
+          <w:sz w:val="22"/>
+          <w:szCs w:val="24"/>
+        </w:rPr>
+      </w:pPr>
+      <w:r>
+        <w:rPr>
+          <w:rFonts w:hint="eastAsia"/>
+          <w:sz w:val="22"/>
+          <w:szCs w:val="24"/>
+        </w:rPr>
+        <w:t>|— README.md</w:t>
+      </w:r>
+    </w:p>
+    <w:p>
+      <w:pPr>
+        <w:ind w:leftChars="200" w:left="420"/>
+        <w:rPr>
+          <w:rFonts w:hint="eastAsia"/>
+          <w:sz w:val="22"/>
+          <w:szCs w:val="24"/>
+        </w:rPr>
+      </w:pPr>
+      <w:r>
+        <w:rPr>
+          <w:rFonts w:hint="eastAsia"/>
+          <w:sz w:val="22"/>
+          <w:szCs w:val="24"/>
+        </w:rPr>
+        <w:t>|— include/</w:t>
+      </w:r>
+    </w:p>
+    <w:p>
+      <w:pPr>
+        <w:ind w:leftChars="200" w:left="420"/>
+        <w:rPr>
+          <w:rFonts w:hint="eastAsia"/>
+          <w:sz w:val="22"/>
+          <w:szCs w:val="24"/>
+        </w:rPr>
+      </w:pPr>
+      <w:r>
+        <w:rPr>
+          <w:sz w:val="22"/>
+          <w:szCs w:val="24"/>
+        </w:rPr>
+        <w:tab/>
+      </w:r>
+      <w:r>
+        <w:rPr>
+          <w:rFonts w:hint="eastAsia"/>
+          <w:sz w:val="22"/>
+          <w:szCs w:val="24"/>
+        </w:rPr>
+        <w:t>|__</w:t>
+      </w:r>
+      <w:proofErr w:type="spellStart"/>
+      <w:r>
+        <w:rPr>
+          <w:rFonts w:hint="eastAsia"/>
+          <w:sz w:val="22"/>
+          <w:szCs w:val="24"/>
+        </w:rPr>
+        <w:t>DataTable.h</w:t>
+      </w:r>
+      <w:proofErr w:type="spellEnd"/>
+    </w:p>
+    <w:p>
+      <w:pPr>
+        <w:ind w:leftChars="200" w:left="420"/>
+        <w:rPr>
+          <w:rFonts w:hint="eastAsia"/>
+          <w:sz w:val="22"/>
+          <w:szCs w:val="24"/>
+        </w:rPr>
+      </w:pPr>
+      <w:r>
+        <w:rPr>
+          <w:sz w:val="22"/>
+          <w:szCs w:val="24"/>
+        </w:rPr>
+        <w:tab/>
+      </w:r>
+      <w:r>
+        <w:rPr>
+          <w:rFonts w:hint="eastAsia"/>
+          <w:sz w:val="22"/>
+          <w:szCs w:val="24"/>
+        </w:rPr>
+        <w:t>|__</w:t>
+      </w:r>
+      <w:proofErr w:type="spellStart"/>
+      <w:r>
+        <w:rPr>
+          <w:rFonts w:hint="eastAsia"/>
+          <w:sz w:val="22"/>
+          <w:szCs w:val="24"/>
+        </w:rPr>
+        <w:t>Lexicon.h</w:t>
+      </w:r>
+      <w:proofErr w:type="spellEnd"/>
+    </w:p>
+    <w:p>
+      <w:pPr>
+        <w:ind w:leftChars="200" w:left="420"/>
+        <w:rPr>
+          <w:rFonts w:hint="eastAsia"/>
+          <w:sz w:val="22"/>
+          <w:szCs w:val="24"/>
+        </w:rPr>
+      </w:pPr>
+      <w:r>
+        <w:rPr>
+          <w:sz w:val="22"/>
+          <w:szCs w:val="24"/>
+        </w:rPr>
+        <w:tab/>
+      </w:r>
+      <w:r>
+        <w:rPr>
+          <w:rFonts w:hint="eastAsia"/>
+          <w:sz w:val="22"/>
+          <w:szCs w:val="24"/>
+        </w:rPr>
+        <w:t>|__</w:t>
+      </w:r>
+      <w:proofErr w:type="spellStart"/>
+      <w:r>
+        <w:rPr>
+          <w:rFonts w:hint="eastAsia"/>
+          <w:sz w:val="22"/>
+          <w:szCs w:val="24"/>
+        </w:rPr>
+        <w:t>Negword.h</w:t>
+      </w:r>
+      <w:proofErr w:type="spellEnd"/>
+    </w:p>
+    <w:p>
+      <w:pPr>
+        <w:ind w:leftChars="200" w:left="420"/>
+        <w:rPr>
+          <w:rFonts w:hint="eastAsia"/>
+          <w:sz w:val="22"/>
+          <w:szCs w:val="24"/>
+        </w:rPr>
+      </w:pPr>
+      <w:r>
+        <w:rPr>
+          <w:sz w:val="22"/>
+          <w:szCs w:val="24"/>
+        </w:rPr>
+        <w:tab/>
+      </w:r>
+      <w:r>
+        <w:rPr>
+          <w:rFonts w:hint="eastAsia"/>
+          <w:sz w:val="22"/>
+          <w:szCs w:val="24"/>
+        </w:rPr>
+        <w:t>|__</w:t>
+      </w:r>
+      <w:proofErr w:type="spellStart"/>
+      <w:r>
+        <w:rPr>
+          <w:rFonts w:hint="eastAsia"/>
+          <w:sz w:val="22"/>
+          <w:szCs w:val="24"/>
+        </w:rPr>
+        <w:t>Preprocess.h</w:t>
+      </w:r>
+      <w:proofErr w:type="spellEnd"/>
+    </w:p>
+    <w:p>
+      <w:pPr>
+        <w:ind w:leftChars="200" w:left="420"/>
+        <w:rPr>
+          <w:rFonts w:hint="eastAsia"/>
+          <w:sz w:val="22"/>
+          <w:szCs w:val="24"/>
+        </w:rPr>
+      </w:pPr>
+      <w:r>
+        <w:rPr>
+          <w:sz w:val="22"/>
+          <w:szCs w:val="24"/>
+        </w:rPr>
+        <w:tab/>
+      </w:r>
+      <w:r>
+        <w:rPr>
+          <w:rFonts w:hint="eastAsia"/>
+          <w:sz w:val="22"/>
+          <w:szCs w:val="24"/>
+        </w:rPr>
+        <w:t>|__</w:t>
+      </w:r>
+      <w:proofErr w:type="spellStart"/>
+      <w:r>
+        <w:rPr>
+          <w:rFonts w:hint="eastAsia"/>
+          <w:sz w:val="22"/>
+          <w:szCs w:val="24"/>
+        </w:rPr>
+        <w:t>StanceDetection.h</w:t>
+      </w:r>
+      <w:proofErr w:type="spellEnd"/>
+    </w:p>
+    <w:p>
+      <w:pPr>
+        <w:ind w:leftChars="200" w:left="420"/>
+        <w:rPr>
+          <w:rFonts w:hint="eastAsia"/>
+          <w:sz w:val="22"/>
+          <w:szCs w:val="24"/>
+        </w:rPr>
+      </w:pPr>
+      <w:r>
+        <w:rPr>
+          <w:sz w:val="22"/>
+          <w:szCs w:val="24"/>
+        </w:rPr>
+        <w:tab/>
+      </w:r>
+      <w:r>
+        <w:rPr>
+          <w:rFonts w:hint="eastAsia"/>
+          <w:sz w:val="22"/>
+          <w:szCs w:val="24"/>
+        </w:rPr>
+        <w:t>|__</w:t>
+      </w:r>
+      <w:proofErr w:type="spellStart"/>
+      <w:r>
+        <w:rPr>
+          <w:rFonts w:hint="eastAsia"/>
+          <w:sz w:val="22"/>
+          <w:szCs w:val="24"/>
+        </w:rPr>
+        <w:t>Tokenizer.h</w:t>
+      </w:r>
+      <w:proofErr w:type="spellEnd"/>
+    </w:p>
+    <w:p>
+      <w:pPr>
+        <w:ind w:leftChars="200" w:left="420"/>
+        <w:rPr>
+          <w:rFonts w:hint="eastAsia"/>
+          <w:sz w:val="22"/>
+          <w:szCs w:val="24"/>
+        </w:rPr>
+      </w:pPr>
+      <w:r>
+        <w:rPr>
+          <w:rFonts w:hint="eastAsia"/>
+          <w:sz w:val="22"/>
+          <w:szCs w:val="24"/>
+        </w:rPr>
+        <w:t xml:space="preserve">|— </w:t>
+      </w:r>
+      <w:proofErr w:type="spellStart"/>
+      <w:r>
+        <w:rPr>
+          <w:rFonts w:hint="eastAsia"/>
+          <w:sz w:val="22"/>
+          <w:szCs w:val="24"/>
+        </w:rPr>
+        <w:t>src</w:t>
+      </w:r>
+      <w:proofErr w:type="spellEnd"/>
+      <w:r>
+        <w:rPr>
+          <w:rFonts w:hint="eastAsia"/>
+          <w:sz w:val="22"/>
+          <w:szCs w:val="24"/>
+        </w:rPr>
+        <w:t>/</w:t>
+      </w:r>
+    </w:p>
+    <w:p>
+      <w:pPr>
+        <w:ind w:leftChars="200" w:left="420"/>
+        <w:rPr>
+          <w:rFonts w:hint="eastAsia"/>
+          <w:sz w:val="22"/>
+          <w:szCs w:val="24"/>
+        </w:rPr>
+      </w:pPr>
+      <w:r>
+        <w:rPr>
+          <w:sz w:val="22"/>
+          <w:szCs w:val="24"/>
+        </w:rPr>
+        <w:tab/>
+      </w:r>
+      <w:r>
+        <w:rPr>
+          <w:rFonts w:hint="eastAsia"/>
+          <w:sz w:val="22"/>
+          <w:szCs w:val="24"/>
+        </w:rPr>
+        <w:t>|__</w:t>
+      </w:r>
+      <w:r>
+        <w:rPr>
+          <w:rFonts w:hint="eastAsia"/>
+          <w:sz w:val="22"/>
+          <w:szCs w:val="24"/>
+        </w:rPr>
+        <w:t>main.cpp</w:t>
+      </w:r>
+    </w:p>
+    <w:p>
+      <w:pPr>
+        <w:ind w:leftChars="200" w:left="420"/>
+        <w:rPr>
+          <w:rFonts w:hint="eastAsia"/>
+          <w:sz w:val="22"/>
+          <w:szCs w:val="24"/>
+        </w:rPr>
+      </w:pPr>
+      <w:r>
+        <w:rPr>
+          <w:sz w:val="22"/>
+          <w:szCs w:val="24"/>
+        </w:rPr>
+        <w:tab/>
+      </w:r>
+      <w:r>
+        <w:rPr>
+          <w:rFonts w:hint="eastAsia"/>
+          <w:sz w:val="22"/>
+          <w:szCs w:val="24"/>
+        </w:rPr>
+        <w:t>|__</w:t>
+      </w:r>
+      <w:r>
+        <w:rPr>
+          <w:rFonts w:hint="eastAsia"/>
+          <w:sz w:val="22"/>
+          <w:szCs w:val="24"/>
+        </w:rPr>
+        <w:t>Lexicon.cpp</w:t>
+      </w:r>
+    </w:p>
+    <w:p>
+      <w:pPr>
+        <w:ind w:leftChars="200" w:left="420"/>
+        <w:rPr>
+          <w:rFonts w:hint="eastAsia"/>
+          <w:sz w:val="22"/>
+          <w:szCs w:val="24"/>
+        </w:rPr>
+      </w:pPr>
+      <w:r>
+        <w:rPr>
+          <w:sz w:val="22"/>
+          <w:szCs w:val="24"/>
+        </w:rPr>
+        <w:tab/>
+      </w:r>
+      <w:r>
+        <w:rPr>
+          <w:rFonts w:hint="eastAsia"/>
+          <w:sz w:val="22"/>
+          <w:szCs w:val="24"/>
+        </w:rPr>
+        <w:t>|__</w:t>
+      </w:r>
+      <w:r>
+        <w:rPr>
+          <w:rFonts w:hint="eastAsia"/>
+          <w:sz w:val="22"/>
+          <w:szCs w:val="24"/>
+        </w:rPr>
+        <w:t>Negword.cpp</w:t>
+      </w:r>
+    </w:p>
+    <w:p>
+      <w:pPr>
+        <w:ind w:leftChars="200" w:left="420"/>
+        <w:rPr>
+          <w:rFonts w:hint="eastAsia"/>
+          <w:sz w:val="22"/>
+          <w:szCs w:val="24"/>
+        </w:rPr>
+      </w:pPr>
+      <w:r>
+        <w:rPr>
+          <w:sz w:val="22"/>
+          <w:szCs w:val="24"/>
+        </w:rPr>
+        <w:tab/>
+      </w:r>
+      <w:r>
+        <w:rPr>
+          <w:rFonts w:hint="eastAsia"/>
+          <w:sz w:val="22"/>
+          <w:szCs w:val="24"/>
+        </w:rPr>
+        <w:t>|__</w:t>
+      </w:r>
+      <w:r>
+        <w:rPr>
+          <w:rFonts w:hint="eastAsia"/>
+          <w:sz w:val="22"/>
+          <w:szCs w:val="24"/>
+        </w:rPr>
+        <w:t>Preprocess.cpp</w:t>
+      </w:r>
+    </w:p>
+    <w:p>
+      <w:pPr>
+        <w:ind w:leftChars="200" w:left="420"/>
+        <w:rPr>
+          <w:rFonts w:hint="eastAsia"/>
+          <w:sz w:val="22"/>
+          <w:szCs w:val="24"/>
+        </w:rPr>
+      </w:pPr>
+      <w:r>
+        <w:rPr>
+          <w:sz w:val="22"/>
+          <w:szCs w:val="24"/>
+        </w:rPr>
+        <w:tab/>
+      </w:r>
+      <w:r>
+        <w:rPr>
+          <w:rFonts w:hint="eastAsia"/>
+          <w:sz w:val="22"/>
+          <w:szCs w:val="24"/>
+        </w:rPr>
+        <w:t>|__</w:t>
+      </w:r>
+      <w:r>
+        <w:rPr>
+          <w:rFonts w:hint="eastAsia"/>
+          <w:sz w:val="22"/>
+          <w:szCs w:val="24"/>
+        </w:rPr>
+        <w:t>StanceDetection.cpp</w:t>
+      </w:r>
+    </w:p>
+    <w:p>
+      <w:pPr>
+        <w:ind w:leftChars="200" w:left="420"/>
+        <w:rPr>
+          <w:rFonts w:hint="eastAsia"/>
+          <w:sz w:val="22"/>
+          <w:szCs w:val="24"/>
+        </w:rPr>
+      </w:pPr>
+      <w:r>
+        <w:rPr>
+          <w:sz w:val="22"/>
+          <w:szCs w:val="24"/>
+        </w:rPr>
+        <w:tab/>
+      </w:r>
+      <w:r>
+        <w:rPr>
+          <w:rFonts w:hint="eastAsia"/>
+          <w:sz w:val="22"/>
+          <w:szCs w:val="24"/>
+        </w:rPr>
+        <w:t>|__</w:t>
+      </w:r>
+      <w:r>
+        <w:rPr>
+          <w:rFonts w:hint="eastAsia"/>
+          <w:sz w:val="22"/>
+          <w:szCs w:val="24"/>
+        </w:rPr>
+        <w:t>Tokenizer.cpp</w:t>
+      </w:r>
+    </w:p>
+    <w:p>
+      <w:pPr>
+        <w:ind w:leftChars="200" w:left="420"/>
+        <w:rPr>
+          <w:rFonts w:hint="eastAsia"/>
+          <w:sz w:val="22"/>
+          <w:szCs w:val="24"/>
+        </w:rPr>
+      </w:pPr>
+      <w:r>
+        <w:rPr>
+          <w:rFonts w:hint="eastAsia"/>
+          <w:sz w:val="22"/>
+          <w:szCs w:val="24"/>
+        </w:rPr>
+        <w:t>|— data/</w:t>
+      </w:r>
+    </w:p>
+    <w:p>
+      <w:pPr>
+        <w:ind w:leftChars="200" w:left="420"/>
+        <w:rPr>
+          <w:rFonts w:hint="eastAsia"/>
+          <w:sz w:val="22"/>
+          <w:szCs w:val="24"/>
+        </w:rPr>
+      </w:pPr>
+      <w:r>
+        <w:rPr>
+          <w:sz w:val="22"/>
+          <w:szCs w:val="24"/>
+        </w:rPr>
+        <w:tab/>
+      </w:r>
+      <w:r>
+        <w:rPr>
+          <w:rFonts w:hint="eastAsia"/>
+          <w:sz w:val="22"/>
+          <w:szCs w:val="24"/>
+        </w:rPr>
+        <w:t>|__</w:t>
+      </w:r>
+      <w:r>
+        <w:rPr>
+          <w:rFonts w:hint="eastAsia"/>
+          <w:sz w:val="22"/>
+          <w:szCs w:val="24"/>
+        </w:rPr>
+        <w:t>AFINN-en-165.txt</w:t>
+      </w:r>
+    </w:p>
+    <w:p>
+      <w:pPr>
+        <w:ind w:leftChars="200" w:left="420"/>
+        <w:rPr>
+          <w:rFonts w:hint="eastAsia"/>
+          <w:sz w:val="22"/>
+          <w:szCs w:val="24"/>
+        </w:rPr>
+      </w:pPr>
+      <w:r>
+        <w:rPr>
+          <w:sz w:val="22"/>
+          <w:szCs w:val="24"/>
+        </w:rPr>
+        <w:tab/>
+      </w:r>
+      <w:r>
+        <w:rPr>
+          <w:rFonts w:hint="eastAsia"/>
+          <w:sz w:val="22"/>
+          <w:szCs w:val="24"/>
+        </w:rPr>
+        <w:t>|__</w:t>
+      </w:r>
+      <w:r>
+        <w:rPr>
+          <w:rFonts w:hint="eastAsia"/>
+          <w:sz w:val="22"/>
+          <w:szCs w:val="24"/>
+        </w:rPr>
+        <w:t>negative_words.txt</w:t>
+      </w:r>
+    </w:p>
+    <w:p>
+      <w:pPr>
+        <w:ind w:leftChars="200" w:left="420"/>
+        <w:rPr>
+          <w:rFonts w:hint="eastAsia"/>
+          <w:sz w:val="22"/>
+          <w:szCs w:val="24"/>
+        </w:rPr>
+      </w:pPr>
+      <w:r>
+        <w:rPr>
+          <w:sz w:val="22"/>
+          <w:szCs w:val="24"/>
+        </w:rPr>
+        <w:tab/>
+      </w:r>
+      <w:r>
+        <w:rPr>
+          <w:rFonts w:hint="eastAsia"/>
+          <w:sz w:val="22"/>
+          <w:szCs w:val="24"/>
+        </w:rPr>
+        <w:t>|__</w:t>
+      </w:r>
+      <w:r>
+        <w:rPr>
+          <w:rFonts w:hint="eastAsia"/>
+          <w:sz w:val="22"/>
+          <w:szCs w:val="24"/>
+        </w:rPr>
+        <w:t>stopword.txt</w:t>
+      </w:r>
+    </w:p>
+    <w:p>
+      <w:pPr>
+        <w:ind w:leftChars="200" w:left="420"/>
+        <w:rPr>
+          <w:rFonts w:hint="eastAsia"/>
+          <w:sz w:val="22"/>
+          <w:szCs w:val="24"/>
+        </w:rPr>
+      </w:pPr>
+      <w:r>
+        <w:rPr>
+          <w:rFonts w:hint="eastAsia"/>
+          <w:sz w:val="22"/>
+          <w:szCs w:val="24"/>
+        </w:rPr>
+        <w:t xml:space="preserve">|— </w:t>
+      </w:r>
+      <w:proofErr w:type="spellStart"/>
+      <w:r>
+        <w:rPr>
+          <w:rFonts w:hint="eastAsia"/>
+          <w:sz w:val="22"/>
+          <w:szCs w:val="24"/>
+        </w:rPr>
+        <w:t>testdata</w:t>
+      </w:r>
+      <w:proofErr w:type="spellEnd"/>
+      <w:r>
+        <w:rPr>
+          <w:rFonts w:hint="eastAsia"/>
+          <w:sz w:val="22"/>
+          <w:szCs w:val="24"/>
+        </w:rPr>
+        <w:t>/</w:t>
+      </w:r>
+    </w:p>
+    <w:p>
+      <w:pPr>
+        <w:ind w:leftChars="200" w:left="420"/>
+        <w:rPr>
+          <w:rFonts w:hint="eastAsia"/>
+          <w:sz w:val="22"/>
+          <w:szCs w:val="24"/>
+        </w:rPr>
+      </w:pPr>
+      <w:r>
+        <w:rPr>
+          <w:sz w:val="22"/>
+          <w:szCs w:val="24"/>
+        </w:rPr>
+        <w:tab/>
+      </w:r>
+      <w:r>
+        <w:rPr>
+          <w:rFonts w:hint="eastAsia"/>
+          <w:sz w:val="22"/>
+          <w:szCs w:val="24"/>
+        </w:rPr>
+        <w:t>|__testn.txt（其中n从1到8）</w:t>
+      </w:r>
+    </w:p>
+    <w:p>
+      <w:pPr>
+        <w:rPr>
+          <w:rFonts w:hint="eastAsia"/>
+          <w:sz w:val="22"/>
+          <w:szCs w:val="24"/>
+        </w:rPr>
+      </w:pPr>
+    </w:p>
+    <w:p>
+      <w:pPr>
+        <w:spacing w:line="600" w:lineRule="auto"/>
         <w:rPr>
           <w:rFonts w:hint="eastAsia"/>
           <w:b/>
@@ -1842,6 +1913,15 @@
           <w:sz w:val="22"/>
           <w:szCs w:val="24"/>
         </w:rPr>
+      </w:pPr>
+      <w:r>
+        <w:rPr>
+          <w:rFonts w:hint="eastAsia"/>
+          <w:b/>
+          <w:bCs/>
+          <w:sz w:val="22"/>
+          <w:szCs w:val="24"/>
+        </w:rPr>
         <w:lastRenderedPageBreak/>
         <w:t>4. 系统鲁棒性</w:t>
       </w:r>
@@ -1900,7 +1980,6 @@
       <w:pPr>
         <w:spacing w:line="600" w:lineRule="auto"/>
         <w:rPr>
-          <w:rFonts w:hint="eastAsia"/>
           <w:b/>
           <w:bCs/>
           <w:sz w:val="22"/>
@@ -1915,7 +1994,84 @@
           <w:sz w:val="22"/>
           <w:szCs w:val="24"/>
         </w:rPr>
-        <w:t>5. 项目局限性</w:t>
+        <w:t>5. 测试数据</w:t>
+      </w:r>
+    </w:p>
+    <w:p>
+      <w:pPr>
+        <w:spacing w:line="600" w:lineRule="auto"/>
+        <w:rPr>
+          <w:sz w:val="22"/>
+          <w:szCs w:val="24"/>
+        </w:rPr>
+      </w:pPr>
+      <w:r>
+        <w:rPr>
+          <w:rFonts w:hint="eastAsia"/>
+          <w:sz w:val="22"/>
+          <w:szCs w:val="24"/>
+        </w:rPr>
+        <w:t>我提供了8个较为有代表性的立场检测文本，放在</w:t>
+      </w:r>
+      <w:proofErr w:type="spellStart"/>
+      <w:r>
+        <w:rPr>
+          <w:rFonts w:hint="eastAsia"/>
+          <w:sz w:val="22"/>
+          <w:szCs w:val="24"/>
+        </w:rPr>
+        <w:t>testdata</w:t>
+      </w:r>
+      <w:proofErr w:type="spellEnd"/>
+      <w:r>
+        <w:rPr>
+          <w:rFonts w:hint="eastAsia"/>
+          <w:sz w:val="22"/>
+          <w:szCs w:val="24"/>
+        </w:rPr>
+        <w:t>文件夹中，供测试使用。</w:t>
+      </w:r>
+    </w:p>
+    <w:p>
+      <w:pPr>
+        <w:spacing w:line="600" w:lineRule="auto"/>
+        <w:rPr>
+          <w:rFonts w:hint="eastAsia"/>
+          <w:sz w:val="22"/>
+          <w:szCs w:val="24"/>
+        </w:rPr>
+      </w:pPr>
+    </w:p>
+    <w:p>
+      <w:pPr>
+        <w:spacing w:line="600" w:lineRule="auto"/>
+        <w:rPr>
+          <w:rFonts w:hint="eastAsia"/>
+          <w:b/>
+          <w:bCs/>
+          <w:sz w:val="22"/>
+          <w:szCs w:val="24"/>
+        </w:rPr>
+      </w:pPr>
+      <w:r>
+        <w:rPr>
+          <w:rFonts w:hint="eastAsia"/>
+          <w:b/>
+          <w:bCs/>
+          <w:sz w:val="22"/>
+          <w:szCs w:val="24"/>
+        </w:rPr>
+        <w:t>6</w:t>
+      </w:r>
+      <w:r>
+        <w:rPr>
+          <w:rFonts w:hint="eastAsia"/>
+          <w:b/>
+          <w:bCs/>
+          <w:sz w:val="22"/>
+          <w:szCs w:val="24"/>
+        </w:rPr>
+        <w:t>. 项目局限性</w:t>
       </w:r>
     </w:p>
     <w:p>

</xml_diff>